<commit_message>
Mise à jours suite aux changements pour les fichiers .csv
</commit_message>
<xml_diff>
--- a/Procédures/Procédures pour imprimer des étiquettes.docx
+++ b/Procédures/Procédures pour imprimer des étiquettes.docx
@@ -128,37 +128,13 @@
           <w:rFonts w:ascii="Times New Roman" w:hAnsi="Times New Roman" w:cs="Times New Roman"/>
         </w:rPr>
       </w:pPr>
-      <w:r>
-        <w:rPr>
-          <w:rFonts w:ascii="Times New Roman" w:hAnsi="Times New Roman" w:cs="Times New Roman"/>
-        </w:rPr>
-        <w:t xml:space="preserve">Modifier le paramètre </w:t>
-      </w:r>
-      <w:r>
-        <w:rPr>
-          <w:rFonts w:ascii="Times New Roman" w:hAnsi="Times New Roman" w:cs="Times New Roman"/>
-        </w:rPr>
-        <w:t>« </w:t>
-      </w:r>
-      <w:proofErr w:type="spellStart"/>
-      <w:r>
-        <w:rPr>
-          <w:rFonts w:ascii="Times New Roman" w:hAnsi="Times New Roman" w:cs="Times New Roman"/>
-        </w:rPr>
-        <w:t>PathFileEtiquette</w:t>
-      </w:r>
-      <w:proofErr w:type="spellEnd"/>
-      <w:r>
-        <w:rPr>
-          <w:rFonts w:ascii="Times New Roman" w:hAnsi="Times New Roman" w:cs="Times New Roman"/>
-        </w:rPr>
-        <w:t> »</w:t>
-      </w:r>
-      <w:r>
-        <w:rPr>
-          <w:rFonts w:ascii="Times New Roman" w:hAnsi="Times New Roman" w:cs="Times New Roman"/>
-        </w:rPr>
-        <w:t xml:space="preserve"> en remplaçant la valeur avec le chemin où les fichiers .csv vont être créés </w:t>
+      <w:bookmarkStart w:id="0" w:name="_GoBack"/>
+      <w:bookmarkEnd w:id="0"/>
+      <w:r>
+        <w:rPr>
+          <w:rFonts w:ascii="Times New Roman" w:hAnsi="Times New Roman" w:cs="Times New Roman"/>
+        </w:rPr>
+        <w:t>Télécharger la police de code barre Code EAN13</w:t>
       </w:r>
     </w:p>
     <w:p>
@@ -177,25 +153,6 @@
         <w:rPr>
           <w:rFonts w:ascii="Times New Roman" w:hAnsi="Times New Roman" w:cs="Times New Roman"/>
         </w:rPr>
-        <w:t>Télécharger la police de code barre Code EAN13</w:t>
-      </w:r>
-    </w:p>
-    <w:p>
-      <w:pPr>
-        <w:pStyle w:val="ListParagraph"/>
-        <w:numPr>
-          <w:ilvl w:val="0"/>
-          <w:numId w:val="1"/>
-        </w:numPr>
-        <w:spacing w:line="360" w:lineRule="auto"/>
-        <w:rPr>
-          <w:rFonts w:ascii="Times New Roman" w:hAnsi="Times New Roman" w:cs="Times New Roman"/>
-        </w:rPr>
-      </w:pPr>
-      <w:r>
-        <w:rPr>
-          <w:rFonts w:ascii="Times New Roman" w:hAnsi="Times New Roman" w:cs="Times New Roman"/>
-        </w:rPr>
         <w:t>Une fois connecté</w:t>
       </w:r>
       <w:r>
@@ -204,8 +161,6 @@
         </w:rPr>
         <w:t xml:space="preserve"> dans l’application PEETS</w:t>
       </w:r>
-      <w:bookmarkStart w:id="0" w:name="_GoBack"/>
-      <w:bookmarkEnd w:id="0"/>
       <w:r>
         <w:rPr>
           <w:rFonts w:ascii="Times New Roman" w:hAnsi="Times New Roman" w:cs="Times New Roman"/>
@@ -818,19 +773,7 @@
           </w:r>
           <w:proofErr w:type="gramEnd"/>
           <w:r>
-            <w:t xml:space="preserve">  </w:t>
-          </w:r>
-          <w:r>
-            <w:t>01</w:t>
-          </w:r>
-          <w:r>
-            <w:t>-</w:t>
-          </w:r>
-          <w:r>
-            <w:t>04</w:t>
-          </w:r>
-          <w:r>
-            <w:t>-2016</w:t>
+            <w:t xml:space="preserve">  01-04-2016</w:t>
           </w:r>
         </w:p>
       </w:tc>

</xml_diff>